<commit_message>
definido nova ata com reuniao
</commit_message>
<xml_diff>
--- a/ATA_Brainstorm.docx
+++ b/ATA_Brainstorm.docx
@@ -1018,11 +1018,8 @@
         <w:jc w:val="left"/>
         <w:rPr>
           <w:rFonts w:ascii="Cambria" w:cs="Cambria" w:eastAsia="Cambria" w:hAnsi="Cambria"/>
-          <w:color w:val="000000"/>
-          <w:sz w:val="22"/>
-          <w:szCs w:val="22"/>
-          <w:shd w:fill="auto" w:val="clear"/>
-          <w:vertAlign w:val="baseline"/>
+          <w:sz w:val="22"/>
+          <w:szCs w:val="22"/>
         </w:rPr>
       </w:pPr>
       <w:r>
@@ -1090,6 +1087,334 @@
           <w:rtl w:val="0"/>
         </w:rPr>
         <w:t xml:space="preserve">Filgueira Cavalcante</w:t>
+      </w:r>
+    </w:p>
+    <w:p>
+      <w:pPr>
+        <w:spacing w:after="200" w:before="0" w:line="276" w:lineRule="auto"/>
+        <w:ind w:left="0" w:right="0" w:firstLine="0"/>
+        <w:jc w:val="left"/>
+        <w:rPr>
+          <w:rFonts w:ascii="Cambria" w:cs="Cambria" w:eastAsia="Cambria" w:hAnsi="Cambria"/>
+          <w:sz w:val="22"/>
+          <w:szCs w:val="22"/>
+        </w:rPr>
+      </w:pPr>
+      <w:r>
+        <w:rPr>
+          <w:rtl w:val="0"/>
+        </w:rPr>
+      </w:r>
+    </w:p>
+    <w:p>
+      <w:pPr>
+        <w:keepNext w:val="1"/>
+        <w:keepLines w:val="1"/>
+        <w:spacing w:before="200" w:line="276" w:lineRule="auto"/>
+        <w:rPr>
+          <w:rFonts w:ascii="Calibri" w:cs="Calibri" w:eastAsia="Calibri" w:hAnsi="Calibri"/>
+          <w:b w:val="1"/>
+          <w:color w:val="4f81bd"/>
+          <w:sz w:val="26"/>
+          <w:szCs w:val="26"/>
+        </w:rPr>
+      </w:pPr>
+      <w:r>
+        <w:rPr>
+          <w:rFonts w:ascii="Calibri" w:cs="Calibri" w:eastAsia="Calibri" w:hAnsi="Calibri"/>
+          <w:b w:val="1"/>
+          <w:color w:val="4f81bd"/>
+          <w:sz w:val="26"/>
+          <w:szCs w:val="26"/>
+          <w:rtl w:val="0"/>
+        </w:rPr>
+        <w:t xml:space="preserve">9. Revisão de Escopo – Reunião de Engenharia de Requisitos (15/10/2025)</w:t>
+      </w:r>
+    </w:p>
+    <w:p>
+      <w:pPr>
+        <w:spacing w:after="200" w:line="276" w:lineRule="auto"/>
+        <w:rPr>
+          <w:rFonts w:ascii="Cambria" w:cs="Cambria" w:eastAsia="Cambria" w:hAnsi="Cambria"/>
+          <w:sz w:val="22"/>
+          <w:szCs w:val="22"/>
+        </w:rPr>
+      </w:pPr>
+      <w:r>
+        <w:rPr>
+          <w:rFonts w:ascii="Cambria" w:cs="Cambria" w:eastAsia="Cambria" w:hAnsi="Cambria"/>
+          <w:sz w:val="22"/>
+          <w:szCs w:val="22"/>
+          <w:rtl w:val="0"/>
+        </w:rPr>
+        <w:t xml:space="preserve">Durante a reunião de revisão, foi avaliada a proposta do dono do estacionamento de eliminar os manobristas e adotar o sistema </w:t>
+      </w:r>
+      <w:r>
+        <w:rPr>
+          <w:rFonts w:ascii="Cambria" w:cs="Cambria" w:eastAsia="Cambria" w:hAnsi="Cambria"/>
+          <w:i w:val="1"/>
+          <w:sz w:val="22"/>
+          <w:szCs w:val="22"/>
+          <w:rtl w:val="0"/>
+        </w:rPr>
+        <w:t xml:space="preserve">self-parking</w:t>
+      </w:r>
+      <w:r>
+        <w:rPr>
+          <w:rFonts w:ascii="Cambria" w:cs="Cambria" w:eastAsia="Cambria" w:hAnsi="Cambria"/>
+          <w:sz w:val="22"/>
+          <w:szCs w:val="22"/>
+          <w:rtl w:val="0"/>
+        </w:rPr>
+        <w:t xml:space="preserve">, com apenas um vigia em cada portaria.</w:t>
+      </w:r>
+    </w:p>
+    <w:p>
+      <w:pPr>
+        <w:spacing w:after="240" w:before="240" w:line="276" w:lineRule="auto"/>
+        <w:rPr>
+          <w:rFonts w:ascii="Cambria" w:cs="Cambria" w:eastAsia="Cambria" w:hAnsi="Cambria"/>
+          <w:sz w:val="22"/>
+          <w:szCs w:val="22"/>
+        </w:rPr>
+      </w:pPr>
+      <w:r>
+        <w:rPr>
+          <w:rFonts w:ascii="Cambria" w:cs="Cambria" w:eastAsia="Cambria" w:hAnsi="Cambria"/>
+          <w:sz w:val="22"/>
+          <w:szCs w:val="22"/>
+          <w:rtl w:val="0"/>
+        </w:rPr>
+        <w:t xml:space="preserve">Após análise dos participantes, foi decidido que a </w:t>
+      </w:r>
+      <w:r>
+        <w:rPr>
+          <w:rFonts w:ascii="Cambria" w:cs="Cambria" w:eastAsia="Cambria" w:hAnsi="Cambria"/>
+          <w:b w:val="1"/>
+          <w:sz w:val="22"/>
+          <w:szCs w:val="22"/>
+          <w:rtl w:val="0"/>
+        </w:rPr>
+        <w:t xml:space="preserve">remoção total dos manobristas não é viável</w:t>
+      </w:r>
+      <w:r>
+        <w:rPr>
+          <w:rFonts w:ascii="Cambria" w:cs="Cambria" w:eastAsia="Cambria" w:hAnsi="Cambria"/>
+          <w:sz w:val="22"/>
+          <w:szCs w:val="22"/>
+          <w:rtl w:val="0"/>
+        </w:rPr>
+        <w:t xml:space="preserve">, pois o atendimento e a organização durante horários de pico seriam prejudicados.</w:t>
+      </w:r>
+    </w:p>
+    <w:p>
+      <w:pPr>
+        <w:spacing w:after="240" w:before="240" w:line="276" w:lineRule="auto"/>
+        <w:rPr>
+          <w:rFonts w:ascii="Cambria" w:cs="Cambria" w:eastAsia="Cambria" w:hAnsi="Cambria"/>
+          <w:sz w:val="22"/>
+          <w:szCs w:val="22"/>
+        </w:rPr>
+      </w:pPr>
+      <w:r>
+        <w:rPr>
+          <w:rFonts w:ascii="Cambria" w:cs="Cambria" w:eastAsia="Cambria" w:hAnsi="Cambria"/>
+          <w:sz w:val="22"/>
+          <w:szCs w:val="22"/>
+          <w:rtl w:val="0"/>
+        </w:rPr>
+        <w:t xml:space="preserve">Contudo, o grupo considerou possível </w:t>
+      </w:r>
+      <w:r>
+        <w:rPr>
+          <w:rFonts w:ascii="Cambria" w:cs="Cambria" w:eastAsia="Cambria" w:hAnsi="Cambria"/>
+          <w:b w:val="1"/>
+          <w:sz w:val="22"/>
+          <w:szCs w:val="22"/>
+          <w:rtl w:val="0"/>
+        </w:rPr>
+        <w:t xml:space="preserve">reduzir o número de manobristas</w:t>
+      </w:r>
+      <w:r>
+        <w:rPr>
+          <w:rFonts w:ascii="Cambria" w:cs="Cambria" w:eastAsia="Cambria" w:hAnsi="Cambria"/>
+          <w:sz w:val="22"/>
+          <w:szCs w:val="22"/>
+          <w:rtl w:val="0"/>
+        </w:rPr>
+        <w:t xml:space="preserve">, implementando </w:t>
+      </w:r>
+      <w:r>
+        <w:rPr>
+          <w:rFonts w:ascii="Cambria" w:cs="Cambria" w:eastAsia="Cambria" w:hAnsi="Cambria"/>
+          <w:b w:val="1"/>
+          <w:sz w:val="22"/>
+          <w:szCs w:val="22"/>
+          <w:rtl w:val="0"/>
+        </w:rPr>
+        <w:t xml:space="preserve">recursos de automação parcial</w:t>
+      </w:r>
+      <w:r>
+        <w:rPr>
+          <w:rFonts w:ascii="Cambria" w:cs="Cambria" w:eastAsia="Cambria" w:hAnsi="Cambria"/>
+          <w:sz w:val="22"/>
+          <w:szCs w:val="22"/>
+          <w:rtl w:val="0"/>
+        </w:rPr>
+        <w:t xml:space="preserve">, como sensores de vaga, câmeras e controle eletrônico de entrada e saída.</w:t>
+      </w:r>
+    </w:p>
+    <w:p>
+      <w:pPr>
+        <w:spacing w:after="240" w:before="240" w:line="276" w:lineRule="auto"/>
+        <w:rPr>
+          <w:rFonts w:ascii="Cambria" w:cs="Cambria" w:eastAsia="Cambria" w:hAnsi="Cambria"/>
+          <w:sz w:val="22"/>
+          <w:szCs w:val="22"/>
+        </w:rPr>
+      </w:pPr>
+      <w:r>
+        <w:rPr>
+          <w:rFonts w:ascii="Cambria" w:cs="Cambria" w:eastAsia="Cambria" w:hAnsi="Cambria"/>
+          <w:sz w:val="22"/>
+          <w:szCs w:val="22"/>
+          <w:rtl w:val="0"/>
+        </w:rPr>
+        <w:t xml:space="preserve">Com isso, o escopo do projeto foi </w:t>
+      </w:r>
+      <w:r>
+        <w:rPr>
+          <w:rFonts w:ascii="Cambria" w:cs="Cambria" w:eastAsia="Cambria" w:hAnsi="Cambria"/>
+          <w:b w:val="1"/>
+          <w:sz w:val="22"/>
+          <w:szCs w:val="22"/>
+          <w:rtl w:val="0"/>
+        </w:rPr>
+        <w:t xml:space="preserve">ajustado</w:t>
+      </w:r>
+      <w:r>
+        <w:rPr>
+          <w:rFonts w:ascii="Cambria" w:cs="Cambria" w:eastAsia="Cambria" w:hAnsi="Cambria"/>
+          <w:sz w:val="22"/>
+          <w:szCs w:val="22"/>
+          <w:rtl w:val="0"/>
+        </w:rPr>
+        <w:t xml:space="preserve"> para contemplar:</w:t>
+      </w:r>
+    </w:p>
+    <w:p>
+      <w:pPr>
+        <w:numPr>
+          <w:ilvl w:val="0"/>
+          <w:numId w:val="5"/>
+        </w:numPr>
+        <w:spacing w:after="0" w:afterAutospacing="0" w:before="240" w:line="276" w:lineRule="auto"/>
+        <w:ind w:left="720" w:hanging="360"/>
+        <w:rPr>
+          <w:rFonts w:ascii="Cambria" w:cs="Cambria" w:eastAsia="Cambria" w:hAnsi="Cambria"/>
+          <w:sz w:val="22"/>
+          <w:szCs w:val="22"/>
+        </w:rPr>
+      </w:pPr>
+      <w:r>
+        <w:rPr>
+          <w:rFonts w:ascii="Cambria" w:cs="Cambria" w:eastAsia="Cambria" w:hAnsi="Cambria"/>
+          <w:sz w:val="22"/>
+          <w:szCs w:val="22"/>
+          <w:rtl w:val="0"/>
+        </w:rPr>
+        <w:t xml:space="preserve">Manutenção de parte da equipe de manobristas;</w:t>
+        <w:br w:type="textWrapping"/>
+      </w:r>
+    </w:p>
+    <w:p>
+      <w:pPr>
+        <w:numPr>
+          <w:ilvl w:val="0"/>
+          <w:numId w:val="5"/>
+        </w:numPr>
+        <w:spacing w:after="0" w:afterAutospacing="0" w:before="0" w:beforeAutospacing="0" w:line="276" w:lineRule="auto"/>
+        <w:ind w:left="720" w:hanging="360"/>
+        <w:rPr>
+          <w:rFonts w:ascii="Cambria" w:cs="Cambria" w:eastAsia="Cambria" w:hAnsi="Cambria"/>
+          <w:sz w:val="22"/>
+          <w:szCs w:val="22"/>
+        </w:rPr>
+      </w:pPr>
+      <w:r>
+        <w:rPr>
+          <w:rFonts w:ascii="Cambria" w:cs="Cambria" w:eastAsia="Cambria" w:hAnsi="Cambria"/>
+          <w:sz w:val="22"/>
+          <w:szCs w:val="22"/>
+          <w:rtl w:val="0"/>
+        </w:rPr>
+        <w:t xml:space="preserve">Integração de sistemas automatizados de controle e monitoramento;</w:t>
+        <w:br w:type="textWrapping"/>
+      </w:r>
+    </w:p>
+    <w:p>
+      <w:pPr>
+        <w:numPr>
+          <w:ilvl w:val="0"/>
+          <w:numId w:val="5"/>
+        </w:numPr>
+        <w:spacing w:after="240" w:before="0" w:beforeAutospacing="0" w:line="276" w:lineRule="auto"/>
+        <w:ind w:left="720" w:hanging="360"/>
+        <w:rPr>
+          <w:rFonts w:ascii="Cambria" w:cs="Cambria" w:eastAsia="Cambria" w:hAnsi="Cambria"/>
+          <w:sz w:val="22"/>
+          <w:szCs w:val="22"/>
+        </w:rPr>
+      </w:pPr>
+      <w:r>
+        <w:rPr>
+          <w:rFonts w:ascii="Cambria" w:cs="Cambria" w:eastAsia="Cambria" w:hAnsi="Cambria"/>
+          <w:sz w:val="22"/>
+          <w:szCs w:val="22"/>
+          <w:rtl w:val="0"/>
+        </w:rPr>
+        <w:t xml:space="preserve">Melhoria na eficiência operacional sem eliminar o atendimento humano.</w:t>
+        <w:br w:type="textWrapping"/>
+      </w:r>
+    </w:p>
+    <w:p>
+      <w:pPr>
+        <w:spacing w:after="240" w:before="240" w:line="276" w:lineRule="auto"/>
+        <w:rPr>
+          <w:rFonts w:ascii="Calibri" w:cs="Calibri" w:eastAsia="Calibri" w:hAnsi="Calibri"/>
+          <w:b w:val="1"/>
+          <w:color w:val="4f81bd"/>
+          <w:sz w:val="26"/>
+          <w:szCs w:val="26"/>
+        </w:rPr>
+      </w:pPr>
+      <w:r>
+        <w:rPr>
+          <w:rFonts w:ascii="Cambria" w:cs="Cambria" w:eastAsia="Cambria" w:hAnsi="Cambria"/>
+          <w:sz w:val="22"/>
+          <w:szCs w:val="22"/>
+          <w:rtl w:val="0"/>
+        </w:rPr>
+        <w:t xml:space="preserve">Essas alterações complementam as ideias definidas no brainstorm anterior e representam a </w:t>
+      </w:r>
+      <w:r>
+        <w:rPr>
+          <w:rFonts w:ascii="Cambria" w:cs="Cambria" w:eastAsia="Cambria" w:hAnsi="Cambria"/>
+          <w:b w:val="1"/>
+          <w:sz w:val="22"/>
+          <w:szCs w:val="22"/>
+          <w:rtl w:val="0"/>
+        </w:rPr>
+        <w:t xml:space="preserve">versão atualizada do escopo do projeto</w:t>
+      </w:r>
+      <w:r>
+        <w:rPr>
+          <w:rFonts w:ascii="Cambria" w:cs="Cambria" w:eastAsia="Cambria" w:hAnsi="Cambria"/>
+          <w:sz w:val="22"/>
+          <w:szCs w:val="22"/>
+          <w:rtl w:val="0"/>
+        </w:rPr>
+        <w:t xml:space="preserve">.</w:t>
       </w:r>
       <w:r>
         <w:rPr>
@@ -1476,6 +1801,116 @@
       <w:rPr/>
     </w:lvl>
   </w:abstractNum>
+  <w:abstractNum w:abstractNumId="5">
+    <w:lvl w:ilvl="0">
+      <w:start w:val="1"/>
+      <w:numFmt w:val="bullet"/>
+      <w:lvlText w:val="●"/>
+      <w:lvlJc w:val="left"/>
+      <w:pPr>
+        <w:ind w:left="720" w:hanging="360"/>
+      </w:pPr>
+      <w:rPr>
+        <w:u w:val="none"/>
+      </w:rPr>
+    </w:lvl>
+    <w:lvl w:ilvl="1">
+      <w:start w:val="1"/>
+      <w:numFmt w:val="bullet"/>
+      <w:lvlText w:val="○"/>
+      <w:lvlJc w:val="left"/>
+      <w:pPr>
+        <w:ind w:left="1440" w:hanging="360"/>
+      </w:pPr>
+      <w:rPr>
+        <w:u w:val="none"/>
+      </w:rPr>
+    </w:lvl>
+    <w:lvl w:ilvl="2">
+      <w:start w:val="1"/>
+      <w:numFmt w:val="bullet"/>
+      <w:lvlText w:val="■"/>
+      <w:lvlJc w:val="left"/>
+      <w:pPr>
+        <w:ind w:left="2160" w:hanging="360"/>
+      </w:pPr>
+      <w:rPr>
+        <w:u w:val="none"/>
+      </w:rPr>
+    </w:lvl>
+    <w:lvl w:ilvl="3">
+      <w:start w:val="1"/>
+      <w:numFmt w:val="bullet"/>
+      <w:lvlText w:val="●"/>
+      <w:lvlJc w:val="left"/>
+      <w:pPr>
+        <w:ind w:left="2880" w:hanging="360"/>
+      </w:pPr>
+      <w:rPr>
+        <w:u w:val="none"/>
+      </w:rPr>
+    </w:lvl>
+    <w:lvl w:ilvl="4">
+      <w:start w:val="1"/>
+      <w:numFmt w:val="bullet"/>
+      <w:lvlText w:val="○"/>
+      <w:lvlJc w:val="left"/>
+      <w:pPr>
+        <w:ind w:left="3600" w:hanging="360"/>
+      </w:pPr>
+      <w:rPr>
+        <w:u w:val="none"/>
+      </w:rPr>
+    </w:lvl>
+    <w:lvl w:ilvl="5">
+      <w:start w:val="1"/>
+      <w:numFmt w:val="bullet"/>
+      <w:lvlText w:val="■"/>
+      <w:lvlJc w:val="left"/>
+      <w:pPr>
+        <w:ind w:left="4320" w:hanging="360"/>
+      </w:pPr>
+      <w:rPr>
+        <w:u w:val="none"/>
+      </w:rPr>
+    </w:lvl>
+    <w:lvl w:ilvl="6">
+      <w:start w:val="1"/>
+      <w:numFmt w:val="bullet"/>
+      <w:lvlText w:val="●"/>
+      <w:lvlJc w:val="left"/>
+      <w:pPr>
+        <w:ind w:left="5040" w:hanging="360"/>
+      </w:pPr>
+      <w:rPr>
+        <w:u w:val="none"/>
+      </w:rPr>
+    </w:lvl>
+    <w:lvl w:ilvl="7">
+      <w:start w:val="1"/>
+      <w:numFmt w:val="bullet"/>
+      <w:lvlText w:val="○"/>
+      <w:lvlJc w:val="left"/>
+      <w:pPr>
+        <w:ind w:left="5760" w:hanging="360"/>
+      </w:pPr>
+      <w:rPr>
+        <w:u w:val="none"/>
+      </w:rPr>
+    </w:lvl>
+    <w:lvl w:ilvl="8">
+      <w:start w:val="1"/>
+      <w:numFmt w:val="bullet"/>
+      <w:lvlText w:val="■"/>
+      <w:lvlJc w:val="left"/>
+      <w:pPr>
+        <w:ind w:left="6480" w:hanging="360"/>
+      </w:pPr>
+      <w:rPr>
+        <w:u w:val="none"/>
+      </w:rPr>
+    </w:lvl>
+  </w:abstractNum>
   <w:num w:numId="1">
     <w:abstractNumId w:val="1"/>
   </w:num>
@@ -1487,6 +1922,9 @@
   </w:num>
   <w:num w:numId="4">
     <w:abstractNumId w:val="4"/>
+  </w:num>
+  <w:num w:numId="5">
+    <w:abstractNumId w:val="5"/>
   </w:num>
 </w:numbering>
 </file>

</xml_diff>

<commit_message>
Corrigido erro nos arquivos
</commit_message>
<xml_diff>
--- a/ATA_Brainstorm.docx
+++ b/ATA_Brainstorm.docx
@@ -1017,101 +1017,6 @@
         <w:ind w:left="0" w:right="0" w:firstLine="0"/>
         <w:jc w:val="left"/>
         <w:rPr>
-          <w:rFonts w:ascii="Cambria" w:cs="Cambria" w:eastAsia="Cambria" w:hAnsi="Cambria"/>
-          <w:sz w:val="22"/>
-          <w:szCs w:val="22"/>
-        </w:rPr>
-      </w:pPr>
-      <w:r>
-        <w:rPr>
-          <w:rFonts w:ascii="Cambria" w:cs="Cambria" w:eastAsia="Cambria" w:hAnsi="Cambria"/>
-          <w:color w:val="000000"/>
-          <w:sz w:val="22"/>
-          <w:szCs w:val="22"/>
-          <w:shd w:fill="auto" w:val="clear"/>
-          <w:vertAlign w:val="baseline"/>
-          <w:rtl w:val="0"/>
-        </w:rPr>
-        <w:t xml:space="preserve">Nada mais havendo a tratar, a reunião foi encerrada às </w:t>
-      </w:r>
-      <w:r>
-        <w:rPr>
-          <w:rFonts w:ascii="Cambria" w:cs="Cambria" w:eastAsia="Cambria" w:hAnsi="Cambria"/>
-          <w:sz w:val="22"/>
-          <w:szCs w:val="22"/>
-          <w:rtl w:val="0"/>
-        </w:rPr>
-        <w:t xml:space="preserve">20</w:t>
-      </w:r>
-      <w:r>
-        <w:rPr>
-          <w:rFonts w:ascii="Cambria" w:cs="Cambria" w:eastAsia="Cambria" w:hAnsi="Cambria"/>
-          <w:color w:val="000000"/>
-          <w:sz w:val="22"/>
-          <w:szCs w:val="22"/>
-          <w:shd w:fill="auto" w:val="clear"/>
-          <w:vertAlign w:val="baseline"/>
-          <w:rtl w:val="0"/>
-        </w:rPr>
-        <w:t xml:space="preserve">h</w:t>
-      </w:r>
-      <w:r>
-        <w:rPr>
-          <w:rFonts w:ascii="Cambria" w:cs="Cambria" w:eastAsia="Cambria" w:hAnsi="Cambria"/>
-          <w:sz w:val="22"/>
-          <w:szCs w:val="22"/>
-          <w:rtl w:val="0"/>
-        </w:rPr>
-        <w:t xml:space="preserve">40</w:t>
-      </w:r>
-      <w:r>
-        <w:rPr>
-          <w:rFonts w:ascii="Cambria" w:cs="Cambria" w:eastAsia="Cambria" w:hAnsi="Cambria"/>
-          <w:color w:val="000000"/>
-          <w:sz w:val="22"/>
-          <w:szCs w:val="22"/>
-          <w:shd w:fill="auto" w:val="clear"/>
-          <w:vertAlign w:val="baseline"/>
-          <w:rtl w:val="0"/>
-        </w:rPr>
-        <w:t xml:space="preserve">.</w:t>
-        <w:br w:type="textWrapping"/>
-        <w:br w:type="textWrapping"/>
-        <w:t xml:space="preserve">Responsável pelo registro: Ronaldo </w:t>
-      </w:r>
-      <w:r>
-        <w:rPr>
-          <w:rFonts w:ascii="Cambria" w:cs="Cambria" w:eastAsia="Cambria" w:hAnsi="Cambria"/>
-          <w:sz w:val="22"/>
-          <w:szCs w:val="22"/>
-          <w:rtl w:val="0"/>
-        </w:rPr>
-        <w:t xml:space="preserve">Filgueira Cavalcante</w:t>
-      </w:r>
-    </w:p>
-    <w:p>
-      <w:pPr>
-        <w:spacing w:after="200" w:before="0" w:line="276" w:lineRule="auto"/>
-        <w:ind w:left="0" w:right="0" w:firstLine="0"/>
-        <w:jc w:val="left"/>
-        <w:rPr>
-          <w:rFonts w:ascii="Cambria" w:cs="Cambria" w:eastAsia="Cambria" w:hAnsi="Cambria"/>
-          <w:sz w:val="22"/>
-          <w:szCs w:val="22"/>
-        </w:rPr>
-      </w:pPr>
-      <w:r>
-        <w:rPr>
-          <w:rtl w:val="0"/>
-        </w:rPr>
-      </w:r>
-    </w:p>
-    <w:p>
-      <w:pPr>
-        <w:keepNext w:val="1"/>
-        <w:keepLines w:val="1"/>
-        <w:spacing w:before="200" w:line="276" w:lineRule="auto"/>
-        <w:rPr>
           <w:rFonts w:ascii="Calibri" w:cs="Calibri" w:eastAsia="Calibri" w:hAnsi="Calibri"/>
           <w:b w:val="1"/>
           <w:color w:val="4f81bd"/>
@@ -1121,300 +1026,69 @@
       </w:pPr>
       <w:r>
         <w:rPr>
-          <w:rFonts w:ascii="Calibri" w:cs="Calibri" w:eastAsia="Calibri" w:hAnsi="Calibri"/>
-          <w:b w:val="1"/>
-          <w:color w:val="4f81bd"/>
-          <w:sz w:val="26"/>
-          <w:szCs w:val="26"/>
-          <w:rtl w:val="0"/>
-        </w:rPr>
-        <w:t xml:space="preserve">9. Revisão de Escopo – Reunião de Engenharia de Requisitos (15/10/2025)</w:t>
-      </w:r>
-    </w:p>
-    <w:p>
-      <w:pPr>
-        <w:spacing w:after="200" w:line="276" w:lineRule="auto"/>
-        <w:rPr>
-          <w:rFonts w:ascii="Cambria" w:cs="Cambria" w:eastAsia="Cambria" w:hAnsi="Cambria"/>
-          <w:sz w:val="22"/>
-          <w:szCs w:val="22"/>
-        </w:rPr>
-      </w:pPr>
-      <w:r>
-        <w:rPr>
-          <w:rFonts w:ascii="Cambria" w:cs="Cambria" w:eastAsia="Cambria" w:hAnsi="Cambria"/>
-          <w:sz w:val="22"/>
-          <w:szCs w:val="22"/>
-          <w:rtl w:val="0"/>
-        </w:rPr>
-        <w:t xml:space="preserve">Durante a reunião de revisão, foi avaliada a proposta do dono do estacionamento de eliminar os manobristas e adotar o sistema </w:t>
-      </w:r>
-      <w:r>
-        <w:rPr>
-          <w:rFonts w:ascii="Cambria" w:cs="Cambria" w:eastAsia="Cambria" w:hAnsi="Cambria"/>
-          <w:i w:val="1"/>
-          <w:sz w:val="22"/>
-          <w:szCs w:val="22"/>
-          <w:rtl w:val="0"/>
-        </w:rPr>
-        <w:t xml:space="preserve">self-parking</w:t>
-      </w:r>
-      <w:r>
-        <w:rPr>
-          <w:rFonts w:ascii="Cambria" w:cs="Cambria" w:eastAsia="Cambria" w:hAnsi="Cambria"/>
-          <w:sz w:val="22"/>
-          <w:szCs w:val="22"/>
-          <w:rtl w:val="0"/>
-        </w:rPr>
-        <w:t xml:space="preserve">, com apenas um vigia em cada portaria.</w:t>
-      </w:r>
-    </w:p>
-    <w:p>
-      <w:pPr>
-        <w:spacing w:after="240" w:before="240" w:line="276" w:lineRule="auto"/>
-        <w:rPr>
-          <w:rFonts w:ascii="Cambria" w:cs="Cambria" w:eastAsia="Cambria" w:hAnsi="Cambria"/>
-          <w:sz w:val="22"/>
-          <w:szCs w:val="22"/>
-        </w:rPr>
-      </w:pPr>
-      <w:r>
-        <w:rPr>
-          <w:rFonts w:ascii="Cambria" w:cs="Cambria" w:eastAsia="Cambria" w:hAnsi="Cambria"/>
-          <w:sz w:val="22"/>
-          <w:szCs w:val="22"/>
-          <w:rtl w:val="0"/>
-        </w:rPr>
-        <w:t xml:space="preserve">Após análise dos participantes, foi decidido que a </w:t>
-      </w:r>
-      <w:r>
-        <w:rPr>
-          <w:rFonts w:ascii="Cambria" w:cs="Cambria" w:eastAsia="Cambria" w:hAnsi="Cambria"/>
-          <w:b w:val="1"/>
-          <w:sz w:val="22"/>
-          <w:szCs w:val="22"/>
-          <w:rtl w:val="0"/>
-        </w:rPr>
-        <w:t xml:space="preserve">remoção total dos manobristas não é viável</w:t>
-      </w:r>
-      <w:r>
-        <w:rPr>
-          <w:rFonts w:ascii="Cambria" w:cs="Cambria" w:eastAsia="Cambria" w:hAnsi="Cambria"/>
-          <w:sz w:val="22"/>
-          <w:szCs w:val="22"/>
-          <w:rtl w:val="0"/>
-        </w:rPr>
-        <w:t xml:space="preserve">, pois o atendimento e a organização durante horários de pico seriam prejudicados.</w:t>
-      </w:r>
-    </w:p>
-    <w:p>
-      <w:pPr>
-        <w:spacing w:after="240" w:before="240" w:line="276" w:lineRule="auto"/>
-        <w:rPr>
-          <w:rFonts w:ascii="Cambria" w:cs="Cambria" w:eastAsia="Cambria" w:hAnsi="Cambria"/>
-          <w:sz w:val="22"/>
-          <w:szCs w:val="22"/>
-        </w:rPr>
-      </w:pPr>
-      <w:r>
-        <w:rPr>
-          <w:rFonts w:ascii="Cambria" w:cs="Cambria" w:eastAsia="Cambria" w:hAnsi="Cambria"/>
-          <w:sz w:val="22"/>
-          <w:szCs w:val="22"/>
-          <w:rtl w:val="0"/>
-        </w:rPr>
-        <w:t xml:space="preserve">Contudo, o grupo considerou possível </w:t>
-      </w:r>
-      <w:r>
-        <w:rPr>
-          <w:rFonts w:ascii="Cambria" w:cs="Cambria" w:eastAsia="Cambria" w:hAnsi="Cambria"/>
-          <w:b w:val="1"/>
-          <w:sz w:val="22"/>
-          <w:szCs w:val="22"/>
-          <w:rtl w:val="0"/>
-        </w:rPr>
-        <w:t xml:space="preserve">reduzir o número de manobristas</w:t>
-      </w:r>
-      <w:r>
-        <w:rPr>
-          <w:rFonts w:ascii="Cambria" w:cs="Cambria" w:eastAsia="Cambria" w:hAnsi="Cambria"/>
-          <w:sz w:val="22"/>
-          <w:szCs w:val="22"/>
-          <w:rtl w:val="0"/>
-        </w:rPr>
-        <w:t xml:space="preserve">, implementando </w:t>
-      </w:r>
-      <w:r>
-        <w:rPr>
-          <w:rFonts w:ascii="Cambria" w:cs="Cambria" w:eastAsia="Cambria" w:hAnsi="Cambria"/>
-          <w:b w:val="1"/>
-          <w:sz w:val="22"/>
-          <w:szCs w:val="22"/>
-          <w:rtl w:val="0"/>
-        </w:rPr>
-        <w:t xml:space="preserve">recursos de automação parcial</w:t>
-      </w:r>
-      <w:r>
-        <w:rPr>
-          <w:rFonts w:ascii="Cambria" w:cs="Cambria" w:eastAsia="Cambria" w:hAnsi="Cambria"/>
-          <w:sz w:val="22"/>
-          <w:szCs w:val="22"/>
-          <w:rtl w:val="0"/>
-        </w:rPr>
-        <w:t xml:space="preserve">, como sensores de vaga, câmeras e controle eletrônico de entrada e saída.</w:t>
-      </w:r>
-    </w:p>
-    <w:p>
-      <w:pPr>
-        <w:spacing w:after="240" w:before="240" w:line="276" w:lineRule="auto"/>
-        <w:rPr>
-          <w:rFonts w:ascii="Cambria" w:cs="Cambria" w:eastAsia="Cambria" w:hAnsi="Cambria"/>
-          <w:sz w:val="22"/>
-          <w:szCs w:val="22"/>
-        </w:rPr>
-      </w:pPr>
-      <w:r>
-        <w:rPr>
-          <w:rFonts w:ascii="Cambria" w:cs="Cambria" w:eastAsia="Cambria" w:hAnsi="Cambria"/>
-          <w:sz w:val="22"/>
-          <w:szCs w:val="22"/>
-          <w:rtl w:val="0"/>
-        </w:rPr>
-        <w:t xml:space="preserve">Com isso, o escopo do projeto foi </w:t>
-      </w:r>
-      <w:r>
-        <w:rPr>
-          <w:rFonts w:ascii="Cambria" w:cs="Cambria" w:eastAsia="Cambria" w:hAnsi="Cambria"/>
-          <w:b w:val="1"/>
-          <w:sz w:val="22"/>
-          <w:szCs w:val="22"/>
-          <w:rtl w:val="0"/>
-        </w:rPr>
-        <w:t xml:space="preserve">ajustado</w:t>
-      </w:r>
-      <w:r>
-        <w:rPr>
-          <w:rFonts w:ascii="Cambria" w:cs="Cambria" w:eastAsia="Cambria" w:hAnsi="Cambria"/>
-          <w:sz w:val="22"/>
-          <w:szCs w:val="22"/>
-          <w:rtl w:val="0"/>
-        </w:rPr>
-        <w:t xml:space="preserve"> para contemplar:</w:t>
-      </w:r>
-    </w:p>
-    <w:p>
-      <w:pPr>
-        <w:numPr>
-          <w:ilvl w:val="0"/>
-          <w:numId w:val="5"/>
-        </w:numPr>
-        <w:spacing w:after="0" w:afterAutospacing="0" w:before="240" w:line="276" w:lineRule="auto"/>
-        <w:ind w:left="720" w:hanging="360"/>
-        <w:rPr>
-          <w:rFonts w:ascii="Cambria" w:cs="Cambria" w:eastAsia="Cambria" w:hAnsi="Cambria"/>
-          <w:sz w:val="22"/>
-          <w:szCs w:val="22"/>
-        </w:rPr>
-      </w:pPr>
-      <w:r>
-        <w:rPr>
-          <w:rFonts w:ascii="Cambria" w:cs="Cambria" w:eastAsia="Cambria" w:hAnsi="Cambria"/>
-          <w:sz w:val="22"/>
-          <w:szCs w:val="22"/>
-          <w:rtl w:val="0"/>
-        </w:rPr>
-        <w:t xml:space="preserve">Manutenção de parte da equipe de manobristas;</w:t>
+          <w:rFonts w:ascii="Cambria" w:cs="Cambria" w:eastAsia="Cambria" w:hAnsi="Cambria"/>
+          <w:color w:val="000000"/>
+          <w:sz w:val="22"/>
+          <w:szCs w:val="22"/>
+          <w:shd w:fill="auto" w:val="clear"/>
+          <w:vertAlign w:val="baseline"/>
+          <w:rtl w:val="0"/>
+        </w:rPr>
+        <w:t xml:space="preserve">Nada mais havendo a tratar, a reunião foi encerrada às </w:t>
+      </w:r>
+      <w:r>
+        <w:rPr>
+          <w:rFonts w:ascii="Cambria" w:cs="Cambria" w:eastAsia="Cambria" w:hAnsi="Cambria"/>
+          <w:sz w:val="22"/>
+          <w:szCs w:val="22"/>
+          <w:rtl w:val="0"/>
+        </w:rPr>
+        <w:t xml:space="preserve">20</w:t>
+      </w:r>
+      <w:r>
+        <w:rPr>
+          <w:rFonts w:ascii="Cambria" w:cs="Cambria" w:eastAsia="Cambria" w:hAnsi="Cambria"/>
+          <w:color w:val="000000"/>
+          <w:sz w:val="22"/>
+          <w:szCs w:val="22"/>
+          <w:shd w:fill="auto" w:val="clear"/>
+          <w:vertAlign w:val="baseline"/>
+          <w:rtl w:val="0"/>
+        </w:rPr>
+        <w:t xml:space="preserve">h</w:t>
+      </w:r>
+      <w:r>
+        <w:rPr>
+          <w:rFonts w:ascii="Cambria" w:cs="Cambria" w:eastAsia="Cambria" w:hAnsi="Cambria"/>
+          <w:sz w:val="22"/>
+          <w:szCs w:val="22"/>
+          <w:rtl w:val="0"/>
+        </w:rPr>
+        <w:t xml:space="preserve">40</w:t>
+      </w:r>
+      <w:r>
+        <w:rPr>
+          <w:rFonts w:ascii="Cambria" w:cs="Cambria" w:eastAsia="Cambria" w:hAnsi="Cambria"/>
+          <w:color w:val="000000"/>
+          <w:sz w:val="22"/>
+          <w:szCs w:val="22"/>
+          <w:shd w:fill="auto" w:val="clear"/>
+          <w:vertAlign w:val="baseline"/>
+          <w:rtl w:val="0"/>
+        </w:rPr>
+        <w:t xml:space="preserve">.</w:t>
         <w:br w:type="textWrapping"/>
-      </w:r>
-    </w:p>
-    <w:p>
-      <w:pPr>
-        <w:numPr>
-          <w:ilvl w:val="0"/>
-          <w:numId w:val="5"/>
-        </w:numPr>
-        <w:spacing w:after="0" w:afterAutospacing="0" w:before="0" w:beforeAutospacing="0" w:line="276" w:lineRule="auto"/>
-        <w:ind w:left="720" w:hanging="360"/>
-        <w:rPr>
-          <w:rFonts w:ascii="Cambria" w:cs="Cambria" w:eastAsia="Cambria" w:hAnsi="Cambria"/>
-          <w:sz w:val="22"/>
-          <w:szCs w:val="22"/>
-        </w:rPr>
-      </w:pPr>
-      <w:r>
-        <w:rPr>
-          <w:rFonts w:ascii="Cambria" w:cs="Cambria" w:eastAsia="Cambria" w:hAnsi="Cambria"/>
-          <w:sz w:val="22"/>
-          <w:szCs w:val="22"/>
-          <w:rtl w:val="0"/>
-        </w:rPr>
-        <w:t xml:space="preserve">Integração de sistemas automatizados de controle e monitoramento;</w:t>
         <w:br w:type="textWrapping"/>
-      </w:r>
-    </w:p>
-    <w:p>
-      <w:pPr>
-        <w:numPr>
-          <w:ilvl w:val="0"/>
-          <w:numId w:val="5"/>
-        </w:numPr>
-        <w:spacing w:after="240" w:before="0" w:beforeAutospacing="0" w:line="276" w:lineRule="auto"/>
-        <w:ind w:left="720" w:hanging="360"/>
-        <w:rPr>
-          <w:rFonts w:ascii="Cambria" w:cs="Cambria" w:eastAsia="Cambria" w:hAnsi="Cambria"/>
-          <w:sz w:val="22"/>
-          <w:szCs w:val="22"/>
-        </w:rPr>
-      </w:pPr>
-      <w:r>
-        <w:rPr>
-          <w:rFonts w:ascii="Cambria" w:cs="Cambria" w:eastAsia="Cambria" w:hAnsi="Cambria"/>
-          <w:sz w:val="22"/>
-          <w:szCs w:val="22"/>
-          <w:rtl w:val="0"/>
-        </w:rPr>
-        <w:t xml:space="preserve">Melhoria na eficiência operacional sem eliminar o atendimento humano.</w:t>
-        <w:br w:type="textWrapping"/>
-      </w:r>
-    </w:p>
-    <w:p>
-      <w:pPr>
-        <w:spacing w:after="240" w:before="240" w:line="276" w:lineRule="auto"/>
-        <w:rPr>
-          <w:rFonts w:ascii="Calibri" w:cs="Calibri" w:eastAsia="Calibri" w:hAnsi="Calibri"/>
-          <w:b w:val="1"/>
-          <w:color w:val="4f81bd"/>
-          <w:sz w:val="26"/>
-          <w:szCs w:val="26"/>
-        </w:rPr>
-      </w:pPr>
-      <w:r>
-        <w:rPr>
-          <w:rFonts w:ascii="Cambria" w:cs="Cambria" w:eastAsia="Cambria" w:hAnsi="Cambria"/>
-          <w:sz w:val="22"/>
-          <w:szCs w:val="22"/>
-          <w:rtl w:val="0"/>
-        </w:rPr>
-        <w:t xml:space="preserve">Essas alterações complementam as ideias definidas no brainstorm anterior e representam a </w:t>
-      </w:r>
-      <w:r>
-        <w:rPr>
-          <w:rFonts w:ascii="Cambria" w:cs="Cambria" w:eastAsia="Cambria" w:hAnsi="Cambria"/>
-          <w:b w:val="1"/>
-          <w:sz w:val="22"/>
-          <w:szCs w:val="22"/>
-          <w:rtl w:val="0"/>
-        </w:rPr>
-        <w:t xml:space="preserve">versão atualizada do escopo do projeto</w:t>
-      </w:r>
-      <w:r>
-        <w:rPr>
-          <w:rFonts w:ascii="Cambria" w:cs="Cambria" w:eastAsia="Cambria" w:hAnsi="Cambria"/>
-          <w:sz w:val="22"/>
-          <w:szCs w:val="22"/>
-          <w:rtl w:val="0"/>
-        </w:rPr>
-        <w:t xml:space="preserve">.</w:t>
+        <w:t xml:space="preserve">Responsável pelo registro: Ronaldo </w:t>
+      </w:r>
+      <w:r>
+        <w:rPr>
+          <w:rFonts w:ascii="Cambria" w:cs="Cambria" w:eastAsia="Cambria" w:hAnsi="Cambria"/>
+          <w:sz w:val="22"/>
+          <w:szCs w:val="22"/>
+          <w:rtl w:val="0"/>
+        </w:rPr>
+        <w:t xml:space="preserve">Filgueira Cavalcante</w:t>
       </w:r>
       <w:r>
         <w:rPr>
@@ -1801,116 +1475,6 @@
       <w:rPr/>
     </w:lvl>
   </w:abstractNum>
-  <w:abstractNum w:abstractNumId="5">
-    <w:lvl w:ilvl="0">
-      <w:start w:val="1"/>
-      <w:numFmt w:val="bullet"/>
-      <w:lvlText w:val="●"/>
-      <w:lvlJc w:val="left"/>
-      <w:pPr>
-        <w:ind w:left="720" w:hanging="360"/>
-      </w:pPr>
-      <w:rPr>
-        <w:u w:val="none"/>
-      </w:rPr>
-    </w:lvl>
-    <w:lvl w:ilvl="1">
-      <w:start w:val="1"/>
-      <w:numFmt w:val="bullet"/>
-      <w:lvlText w:val="○"/>
-      <w:lvlJc w:val="left"/>
-      <w:pPr>
-        <w:ind w:left="1440" w:hanging="360"/>
-      </w:pPr>
-      <w:rPr>
-        <w:u w:val="none"/>
-      </w:rPr>
-    </w:lvl>
-    <w:lvl w:ilvl="2">
-      <w:start w:val="1"/>
-      <w:numFmt w:val="bullet"/>
-      <w:lvlText w:val="■"/>
-      <w:lvlJc w:val="left"/>
-      <w:pPr>
-        <w:ind w:left="2160" w:hanging="360"/>
-      </w:pPr>
-      <w:rPr>
-        <w:u w:val="none"/>
-      </w:rPr>
-    </w:lvl>
-    <w:lvl w:ilvl="3">
-      <w:start w:val="1"/>
-      <w:numFmt w:val="bullet"/>
-      <w:lvlText w:val="●"/>
-      <w:lvlJc w:val="left"/>
-      <w:pPr>
-        <w:ind w:left="2880" w:hanging="360"/>
-      </w:pPr>
-      <w:rPr>
-        <w:u w:val="none"/>
-      </w:rPr>
-    </w:lvl>
-    <w:lvl w:ilvl="4">
-      <w:start w:val="1"/>
-      <w:numFmt w:val="bullet"/>
-      <w:lvlText w:val="○"/>
-      <w:lvlJc w:val="left"/>
-      <w:pPr>
-        <w:ind w:left="3600" w:hanging="360"/>
-      </w:pPr>
-      <w:rPr>
-        <w:u w:val="none"/>
-      </w:rPr>
-    </w:lvl>
-    <w:lvl w:ilvl="5">
-      <w:start w:val="1"/>
-      <w:numFmt w:val="bullet"/>
-      <w:lvlText w:val="■"/>
-      <w:lvlJc w:val="left"/>
-      <w:pPr>
-        <w:ind w:left="4320" w:hanging="360"/>
-      </w:pPr>
-      <w:rPr>
-        <w:u w:val="none"/>
-      </w:rPr>
-    </w:lvl>
-    <w:lvl w:ilvl="6">
-      <w:start w:val="1"/>
-      <w:numFmt w:val="bullet"/>
-      <w:lvlText w:val="●"/>
-      <w:lvlJc w:val="left"/>
-      <w:pPr>
-        <w:ind w:left="5040" w:hanging="360"/>
-      </w:pPr>
-      <w:rPr>
-        <w:u w:val="none"/>
-      </w:rPr>
-    </w:lvl>
-    <w:lvl w:ilvl="7">
-      <w:start w:val="1"/>
-      <w:numFmt w:val="bullet"/>
-      <w:lvlText w:val="○"/>
-      <w:lvlJc w:val="left"/>
-      <w:pPr>
-        <w:ind w:left="5760" w:hanging="360"/>
-      </w:pPr>
-      <w:rPr>
-        <w:u w:val="none"/>
-      </w:rPr>
-    </w:lvl>
-    <w:lvl w:ilvl="8">
-      <w:start w:val="1"/>
-      <w:numFmt w:val="bullet"/>
-      <w:lvlText w:val="■"/>
-      <w:lvlJc w:val="left"/>
-      <w:pPr>
-        <w:ind w:left="6480" w:hanging="360"/>
-      </w:pPr>
-      <w:rPr>
-        <w:u w:val="none"/>
-      </w:rPr>
-    </w:lvl>
-  </w:abstractNum>
   <w:num w:numId="1">
     <w:abstractNumId w:val="1"/>
   </w:num>
@@ -1922,9 +1486,6 @@
   </w:num>
   <w:num w:numId="4">
     <w:abstractNumId w:val="4"/>
-  </w:num>
-  <w:num w:numId="5">
-    <w:abstractNumId w:val="5"/>
   </w:num>
 </w:numbering>
 </file>

</xml_diff>